<commit_message>
committing all SDC250 coursework to github for end of semester
</commit_message>
<xml_diff>
--- a/week1/W1_GP_SELECTStatement_Archer.docx
+++ b/week1/W1_GP_SELECTStatement_Archer.docx
@@ -5813,40 +5813,6 @@
               <w:bottom w:color="56504B"/>
               <w:right w:color="56504B"/>
             </w:tcBorders>
-            <w:shd w:val="clear" w:color="auto" w:fill="211E1C"/>
-            <w:tcMar>
-              <w:top w:w="120" w:type="dxa"/>
-              <w:left w:w="180" w:type="dxa"/>
-              <w:bottom w:w="120" w:type="dxa"/>
-              <w:right w:w="180" w:type="dxa"/>
-            </w:tcMar>
-            <w:vAlign w:val="center"/>
-          </w:tcPr>
-          <w:p>
-            <w:pPr>
-              <w:shd w:val="clear" w:color="auto" w:fill="312D2A"/>
-              <w:spacing w:before="0" w:beforeAutospacing="off" w:after="0" w:afterAutospacing="off" w:line="240" w:lineRule="auto"/>
-            </w:pPr>
-            <w:r>
-              <w:rPr/>
-              <w:t>-</w:t>
-            </w:r>
-          </w:p>
-        </w:tc>
-      </w:tr>
-      <w:tr>
-        <w:trPr>
-          <w:trHeight w:val="300"/>
-        </w:trPr>
-        <w:tc>
-          <w:tcPr>
-            <w:tcW w:w="9360" w:type="dxa"/>
-            <w:tcBorders>
-              <w:top w:color="56504B"/>
-              <w:left w:color="56504B"/>
-              <w:bottom w:color="56504B"/>
-              <w:right w:color="56504B"/>
-            </w:tcBorders>
             <w:shd w:val="clear" w:color="auto" w:fill="403C38"/>
             <w:tcMar>
               <w:top w:w="120" w:type="dxa"/>
@@ -6398,69 +6364,6 @@
             <w:r>
               <w:rPr/>
               <w:t>25</w:t>
-            </w:r>
-          </w:p>
-        </w:tc>
-      </w:tr>
-      <w:tr>
-        <w:trPr>
-          <w:trHeight w:val="300"/>
-        </w:trPr>
-        <w:tc>
-          <w:tcPr>
-            <w:tcW w:w="4614" w:type="dxa"/>
-            <w:tcBorders>
-              <w:top w:color="56504B"/>
-              <w:left w:color="56504B"/>
-              <w:bottom w:color="56504B"/>
-              <w:right w:color="56504B"/>
-            </w:tcBorders>
-            <w:shd w:val="clear" w:color="auto" w:fill="211E1C"/>
-            <w:tcMar>
-              <w:top w:w="120" w:type="dxa"/>
-              <w:left w:w="180" w:type="dxa"/>
-              <w:bottom w:w="120" w:type="dxa"/>
-              <w:right w:w="180" w:type="dxa"/>
-            </w:tcMar>
-            <w:vAlign w:val="center"/>
-          </w:tcPr>
-          <w:p>
-            <w:pPr>
-              <w:shd w:val="clear" w:color="auto" w:fill="312D2A"/>
-              <w:spacing w:before="0" w:beforeAutospacing="off" w:after="0" w:afterAutospacing="off" w:line="240" w:lineRule="auto"/>
-            </w:pPr>
-            <w:r>
-              <w:rPr/>
-              <w:t>-</w:t>
-            </w:r>
-          </w:p>
-        </w:tc>
-        <w:tc>
-          <w:tcPr>
-            <w:tcW w:w="4746" w:type="dxa"/>
-            <w:tcBorders>
-              <w:top w:color="56504B"/>
-              <w:left w:color="56504B"/>
-              <w:bottom w:color="56504B"/>
-              <w:right w:color="56504B"/>
-            </w:tcBorders>
-            <w:shd w:val="clear" w:color="auto" w:fill="211E1C"/>
-            <w:tcMar>
-              <w:top w:w="120" w:type="dxa"/>
-              <w:left w:w="180" w:type="dxa"/>
-              <w:bottom w:w="120" w:type="dxa"/>
-              <w:right w:w="180" w:type="dxa"/>
-            </w:tcMar>
-            <w:vAlign w:val="center"/>
-          </w:tcPr>
-          <w:p>
-            <w:pPr>
-              <w:shd w:val="clear" w:color="auto" w:fill="312D2A"/>
-              <w:spacing w:before="0" w:beforeAutospacing="off" w:after="0" w:afterAutospacing="off" w:line="240" w:lineRule="auto"/>
-            </w:pPr>
-            <w:r>
-              <w:rPr/>
-              <w:t>-</w:t>
             </w:r>
           </w:p>
         </w:tc>
@@ -7430,7 +7333,7 @@
         <w:t xml:space="preserve"> Retrieve Employees Named Henry</w:t>
       </w:r>
     </w:p>
-    <w:p xmlns:wp14="http://schemas.microsoft.com/office/word/2010/wordml" wp14:paraId="5063B452" wp14:textId="372BB07D">
+    <w:p xmlns:wp14="http://schemas.microsoft.com/office/word/2010/wordml" wp14:paraId="5063B452" wp14:textId="6A3EB073">
       <w:pPr>
         <w:pStyle w:val="ListParagraph"/>
         <w:suppressLineNumbers w:val="0"/>
@@ -7552,46 +7455,306 @@
           <w:noProof w:val="0"/>
           <w:lang w:val="en-US"/>
         </w:rPr>
-        <w:t xml:space="preserve"> = 'Henry'</w:t>
+        <w:t xml:space="preserve"> = '</w:t>
+      </w:r>
+      <w:r>
+        <w:rPr>
+          <w:rFonts w:ascii="Courier New" w:hAnsi="Courier New" w:eastAsia="Courier New" w:cs="Courier New"/>
+          <w:noProof w:val="0"/>
+          <w:lang w:val="en-US"/>
+        </w:rPr>
+        <w:t>HENRY’</w:t>
       </w:r>
     </w:p>
-    <w:p xmlns:wp14="http://schemas.microsoft.com/office/word/2010/wordml" wp14:paraId="5D258131" wp14:textId="5930C278">
-      <w:pPr>
-        <w:shd w:val="clear" w:color="auto" w:fill="312D2A"/>
-        <w:spacing w:before="0" w:beforeAutospacing="off" w:after="0" w:afterAutospacing="off" w:line="240" w:lineRule="auto"/>
-        <w:ind w:left="720" w:firstLine="720"/>
-        <w:rPr>
-          <w:noProof w:val="0"/>
-          <w:highlight w:val="yellow"/>
-          <w:lang w:val="en-US"/>
-        </w:rPr>
-      </w:pPr>
-      <w:r>
-        <w:rPr>
-          <w:rFonts w:ascii="Aptos" w:hAnsi="Aptos" w:eastAsia="" w:cs="" w:asciiTheme="minorAscii" w:hAnsiTheme="minorAscii" w:eastAsiaTheme="minorEastAsia" w:cstheme="minorBidi"/>
-          <w:noProof w:val="0"/>
-          <w:color w:val="auto"/>
-          <w:sz w:val="24"/>
-          <w:szCs w:val="24"/>
-          <w:highlight w:val="yellow"/>
-          <w:lang w:val="en-US" w:eastAsia="ja-JP" w:bidi="ar-SA"/>
-        </w:rPr>
-        <w:t>n</w:t>
-      </w:r>
-      <w:r>
-        <w:rPr>
-          <w:rFonts w:ascii="Aptos" w:hAnsi="Aptos" w:eastAsia="" w:cs="" w:asciiTheme="minorAscii" w:hAnsiTheme="minorAscii" w:eastAsiaTheme="minorEastAsia" w:cstheme="minorBidi"/>
-          <w:noProof w:val="0"/>
-          <w:color w:val="auto"/>
-          <w:sz w:val="24"/>
-          <w:szCs w:val="24"/>
-          <w:highlight w:val="yellow"/>
-          <w:lang w:val="en-US" w:eastAsia="ja-JP" w:bidi="ar-SA"/>
-        </w:rPr>
-        <w:t>o data found</w:t>
-      </w:r>
-    </w:p>
-    <w:p xmlns:wp14="http://schemas.microsoft.com/office/word/2010/wordml" wp14:paraId="5A7457BB" wp14:textId="47356A04">
+    <w:tbl>
+      <w:tblPr>
+        <w:tblStyle w:val="TableNormal"/>
+        <w:tblW w:w="0" w:type="auto"/>
+        <w:tblLook w:val="06A0" w:firstRow="1" w:lastRow="0" w:firstColumn="1" w:lastColumn="0" w:noHBand="1" w:noVBand="1"/>
+      </w:tblPr>
+      <w:tblGrid>
+        <w:gridCol w:w="2449"/>
+        <w:gridCol w:w="2274"/>
+        <w:gridCol w:w="2198"/>
+        <w:gridCol w:w="2439"/>
+      </w:tblGrid>
+      <w:tr>
+        <w:trPr>
+          <w:trHeight w:val="300"/>
+        </w:trPr>
+        <w:tc>
+          <w:tcPr>
+            <w:tcW w:w="2449" w:type="dxa"/>
+            <w:tcBorders>
+              <w:top w:color="56504B"/>
+              <w:left w:color="56504B"/>
+              <w:bottom w:color="56504B"/>
+              <w:right w:color="56504B"/>
+            </w:tcBorders>
+            <w:shd w:val="clear" w:color="auto" w:fill="312D2A"/>
+            <w:tcMar>
+              <w:top w:w="180" w:type="dxa"/>
+              <w:left w:w="180" w:type="dxa"/>
+              <w:bottom w:w="180" w:type="dxa"/>
+              <w:right w:w="180" w:type="dxa"/>
+            </w:tcMar>
+            <w:vAlign w:val="center"/>
+          </w:tcPr>
+          <w:p>
+            <w:pPr>
+              <w:shd w:val="clear" w:color="auto" w:fill="312D2A"/>
+              <w:spacing w:before="0" w:beforeAutospacing="off" w:after="0" w:afterAutospacing="off" w:line="240" w:lineRule="auto"/>
+              <w:jc w:val="center"/>
+            </w:pPr>
+            <w:r>
+              <w:rPr>
+                <w:b w:val="1"/>
+                <w:bCs w:val="1"/>
+                <w:color w:val="FCFBFA"/>
+              </w:rPr>
+              <w:t>EMPLOYEE_ID</w:t>
+            </w:r>
+          </w:p>
+        </w:tc>
+        <w:tc>
+          <w:tcPr>
+            <w:tcW w:w="2274" w:type="dxa"/>
+            <w:tcBorders>
+              <w:top w:color="56504B"/>
+              <w:left w:color="56504B"/>
+              <w:bottom w:color="56504B"/>
+              <w:right w:color="56504B"/>
+            </w:tcBorders>
+            <w:shd w:val="clear" w:color="auto" w:fill="312D2A"/>
+            <w:tcMar>
+              <w:top w:w="180" w:type="dxa"/>
+              <w:left w:w="180" w:type="dxa"/>
+              <w:bottom w:w="180" w:type="dxa"/>
+              <w:right w:w="180" w:type="dxa"/>
+            </w:tcMar>
+            <w:vAlign w:val="center"/>
+          </w:tcPr>
+          <w:p>
+            <w:pPr>
+              <w:shd w:val="clear" w:color="auto" w:fill="312D2A"/>
+              <w:spacing w:before="0" w:beforeAutospacing="off" w:after="0" w:afterAutospacing="off" w:line="240" w:lineRule="auto"/>
+              <w:jc w:val="center"/>
+            </w:pPr>
+            <w:r>
+              <w:rPr>
+                <w:b w:val="1"/>
+                <w:bCs w:val="1"/>
+                <w:color w:val="FCFBFA"/>
+              </w:rPr>
+              <w:t>FIRST_NAME</w:t>
+            </w:r>
+          </w:p>
+        </w:tc>
+        <w:tc>
+          <w:tcPr>
+            <w:tcW w:w="2198" w:type="dxa"/>
+            <w:tcBorders>
+              <w:top w:color="56504B"/>
+              <w:left w:color="56504B"/>
+              <w:bottom w:color="56504B"/>
+              <w:right w:color="56504B"/>
+            </w:tcBorders>
+            <w:shd w:val="clear" w:color="auto" w:fill="312D2A"/>
+            <w:tcMar>
+              <w:top w:w="180" w:type="dxa"/>
+              <w:left w:w="180" w:type="dxa"/>
+              <w:bottom w:w="180" w:type="dxa"/>
+              <w:right w:w="180" w:type="dxa"/>
+            </w:tcMar>
+            <w:vAlign w:val="center"/>
+          </w:tcPr>
+          <w:p>
+            <w:pPr>
+              <w:shd w:val="clear" w:color="auto" w:fill="312D2A"/>
+              <w:spacing w:before="0" w:beforeAutospacing="off" w:after="0" w:afterAutospacing="off" w:line="240" w:lineRule="auto"/>
+              <w:jc w:val="center"/>
+            </w:pPr>
+            <w:r>
+              <w:rPr>
+                <w:b w:val="1"/>
+                <w:bCs w:val="1"/>
+                <w:color w:val="FCFBFA"/>
+              </w:rPr>
+              <w:t>LAST_NAME</w:t>
+            </w:r>
+          </w:p>
+        </w:tc>
+        <w:tc>
+          <w:tcPr>
+            <w:tcW w:w="2439" w:type="dxa"/>
+            <w:tcBorders>
+              <w:top w:color="56504B"/>
+              <w:left w:color="56504B"/>
+              <w:bottom w:color="56504B"/>
+              <w:right w:color="56504B"/>
+            </w:tcBorders>
+            <w:shd w:val="clear" w:color="auto" w:fill="312D2A"/>
+            <w:tcMar>
+              <w:top w:w="180" w:type="dxa"/>
+              <w:left w:w="180" w:type="dxa"/>
+              <w:bottom w:w="180" w:type="dxa"/>
+              <w:right w:w="180" w:type="dxa"/>
+            </w:tcMar>
+            <w:vAlign w:val="center"/>
+          </w:tcPr>
+          <w:p>
+            <w:pPr>
+              <w:pStyle w:val="Normal"/>
+              <w:suppressLineNumbers w:val="0"/>
+              <w:shd w:val="clear" w:color="auto" w:fill="312D2A"/>
+              <w:bidi w:val="0"/>
+              <w:spacing w:before="0" w:beforeAutospacing="off" w:after="0" w:afterAutospacing="off" w:line="240" w:lineRule="auto"/>
+              <w:ind w:left="0" w:right="0"/>
+              <w:jc w:val="center"/>
+              <w:rPr>
+                <w:b w:val="1"/>
+                <w:bCs w:val="1"/>
+                <w:color w:val="FCFBFA"/>
+              </w:rPr>
+            </w:pPr>
+            <w:r>
+              <w:rPr>
+                <w:b w:val="1"/>
+                <w:bCs w:val="1"/>
+                <w:color w:val="FCFBFA"/>
+              </w:rPr>
+              <w:t>MANAGER_ID</w:t>
+            </w:r>
+          </w:p>
+        </w:tc>
+      </w:tr>
+      <w:tr>
+        <w:trPr>
+          <w:trHeight w:val="300"/>
+        </w:trPr>
+        <w:tc>
+          <w:tcPr>
+            <w:tcW w:w="2449" w:type="dxa"/>
+            <w:tcBorders>
+              <w:top w:color="56504B"/>
+              <w:left w:color="56504B"/>
+              <w:bottom w:color="56504B"/>
+              <w:right w:color="56504B"/>
+            </w:tcBorders>
+            <w:shd w:val="clear" w:color="auto" w:fill="211E1C"/>
+            <w:tcMar>
+              <w:top w:w="120" w:type="dxa"/>
+              <w:left w:w="180" w:type="dxa"/>
+              <w:bottom w:w="120" w:type="dxa"/>
+              <w:right w:w="180" w:type="dxa"/>
+            </w:tcMar>
+            <w:vAlign w:val="center"/>
+          </w:tcPr>
+          <w:p>
+            <w:pPr>
+              <w:shd w:val="clear" w:color="auto" w:fill="312D2A"/>
+              <w:spacing w:before="0" w:beforeAutospacing="off" w:after="0" w:afterAutospacing="off" w:line="240" w:lineRule="auto"/>
+            </w:pPr>
+            <w:r>
+              <w:rPr/>
+              <w:t>205</w:t>
+            </w:r>
+          </w:p>
+        </w:tc>
+        <w:tc>
+          <w:tcPr>
+            <w:tcW w:w="2274" w:type="dxa"/>
+            <w:tcBorders>
+              <w:top w:color="56504B"/>
+              <w:left w:color="56504B"/>
+              <w:bottom w:color="56504B"/>
+              <w:right w:color="56504B"/>
+            </w:tcBorders>
+            <w:shd w:val="clear" w:color="auto" w:fill="211E1C"/>
+            <w:tcMar>
+              <w:top w:w="120" w:type="dxa"/>
+              <w:left w:w="180" w:type="dxa"/>
+              <w:bottom w:w="120" w:type="dxa"/>
+              <w:right w:w="180" w:type="dxa"/>
+            </w:tcMar>
+            <w:vAlign w:val="center"/>
+          </w:tcPr>
+          <w:p>
+            <w:pPr>
+              <w:shd w:val="clear" w:color="auto" w:fill="312D2A"/>
+              <w:spacing w:before="0" w:beforeAutospacing="off" w:after="0" w:afterAutospacing="off" w:line="240" w:lineRule="auto"/>
+            </w:pPr>
+            <w:r>
+              <w:rPr/>
+              <w:t>HENRY</w:t>
+            </w:r>
+          </w:p>
+        </w:tc>
+        <w:tc>
+          <w:tcPr>
+            <w:tcW w:w="2198" w:type="dxa"/>
+            <w:tcBorders>
+              <w:top w:color="56504B"/>
+              <w:left w:color="56504B"/>
+              <w:bottom w:color="56504B"/>
+              <w:right w:color="56504B"/>
+            </w:tcBorders>
+            <w:shd w:val="clear" w:color="auto" w:fill="211E1C"/>
+            <w:tcMar>
+              <w:top w:w="120" w:type="dxa"/>
+              <w:left w:w="180" w:type="dxa"/>
+              <w:bottom w:w="120" w:type="dxa"/>
+              <w:right w:w="180" w:type="dxa"/>
+            </w:tcMar>
+            <w:vAlign w:val="center"/>
+          </w:tcPr>
+          <w:p>
+            <w:pPr>
+              <w:shd w:val="clear" w:color="auto" w:fill="312D2A"/>
+              <w:spacing w:before="0" w:beforeAutospacing="off" w:after="0" w:afterAutospacing="off" w:line="240" w:lineRule="auto"/>
+            </w:pPr>
+            <w:r>
+              <w:rPr/>
+              <w:t>PERKINS</w:t>
+            </w:r>
+          </w:p>
+        </w:tc>
+        <w:tc>
+          <w:tcPr>
+            <w:tcW w:w="2439" w:type="dxa"/>
+            <w:tcBorders>
+              <w:top w:color="56504B"/>
+              <w:left w:color="56504B"/>
+              <w:bottom w:color="56504B"/>
+              <w:right w:color="56504B"/>
+            </w:tcBorders>
+            <w:shd w:val="clear" w:color="auto" w:fill="211E1C"/>
+            <w:tcMar>
+              <w:top w:w="120" w:type="dxa"/>
+              <w:left w:w="180" w:type="dxa"/>
+              <w:bottom w:w="120" w:type="dxa"/>
+              <w:right w:w="180" w:type="dxa"/>
+            </w:tcMar>
+            <w:vAlign w:val="center"/>
+          </w:tcPr>
+          <w:p>
+            <w:pPr>
+              <w:shd w:val="clear" w:color="auto" w:fill="312D2A"/>
+              <w:spacing w:before="0" w:beforeAutospacing="off" w:after="0" w:afterAutospacing="off" w:line="240" w:lineRule="auto"/>
+            </w:pPr>
+            <w:r>
+              <w:rPr/>
+              <w:t>2</w:t>
+            </w:r>
+            <w:r>
+              <w:rPr/>
+              <w:t>02</w:t>
+            </w:r>
+          </w:p>
+        </w:tc>
+      </w:tr>
+    </w:tbl>
+    <w:p xmlns:wp14="http://schemas.microsoft.com/office/word/2010/wordml" wp14:paraId="5A7457BB" wp14:textId="497E1855">
       <w:pPr>
         <w:pStyle w:val="Normal"/>
         <w:suppressLineNumbers w:val="0"/>
@@ -8182,7 +8345,7 @@
         <w:t xml:space="preserve"> Retrieve Employees Named Paula (Rename First Name to Given Name)</w:t>
       </w:r>
     </w:p>
-    <w:p xmlns:wp14="http://schemas.microsoft.com/office/word/2010/wordml" wp14:paraId="2177C525" wp14:textId="17A9262D">
+    <w:p xmlns:wp14="http://schemas.microsoft.com/office/word/2010/wordml" wp14:paraId="2177C525" wp14:textId="25521EA2">
       <w:pPr>
         <w:pStyle w:val="ListParagraph"/>
         <w:suppressLineNumbers w:val="0"/>
@@ -8320,50 +8483,385 @@
           <w:noProof w:val="0"/>
           <w:lang w:val="en-US"/>
         </w:rPr>
-        <w:t xml:space="preserve"> = 'Paula'</w:t>
+        <w:t xml:space="preserve"> = '</w:t>
+      </w:r>
+      <w:r>
+        <w:rPr>
+          <w:rFonts w:ascii="Courier New" w:hAnsi="Courier New" w:eastAsia="Courier New" w:cs="Courier New"/>
+          <w:noProof w:val="0"/>
+          <w:lang w:val="en-US"/>
+        </w:rPr>
+        <w:t>PAULA’</w:t>
       </w:r>
     </w:p>
-    <w:p xmlns:wp14="http://schemas.microsoft.com/office/word/2010/wordml" wp14:paraId="224B2F2B" wp14:textId="7E4E522F">
+    <w:tbl>
+      <w:tblPr>
+        <w:tblStyle w:val="TableNormal"/>
+        <w:tblW w:w="0" w:type="auto"/>
+        <w:tblLook w:val="06A0" w:firstRow="1" w:lastRow="0" w:firstColumn="1" w:lastColumn="0" w:noHBand="1" w:noVBand="1"/>
+      </w:tblPr>
+      <w:tblGrid>
+        <w:gridCol w:w="2024"/>
+        <w:gridCol w:w="1879"/>
+        <w:gridCol w:w="1816"/>
+        <w:gridCol w:w="1959"/>
+        <w:gridCol w:w="1682"/>
+      </w:tblGrid>
+      <w:tr>
+        <w:trPr>
+          <w:trHeight w:val="300"/>
+        </w:trPr>
+        <w:tc>
+          <w:tcPr>
+            <w:tcW w:w="2024" w:type="dxa"/>
+            <w:tcBorders>
+              <w:top w:color="56504B"/>
+              <w:left w:color="56504B"/>
+              <w:bottom w:color="56504B"/>
+              <w:right w:color="56504B"/>
+            </w:tcBorders>
+            <w:shd w:val="clear" w:color="auto" w:fill="312D2A"/>
+            <w:tcMar>
+              <w:top w:w="180" w:type="dxa"/>
+              <w:left w:w="180" w:type="dxa"/>
+              <w:bottom w:w="180" w:type="dxa"/>
+              <w:right w:w="180" w:type="dxa"/>
+            </w:tcMar>
+            <w:vAlign w:val="center"/>
+          </w:tcPr>
+          <w:p>
+            <w:pPr>
+              <w:shd w:val="clear" w:color="auto" w:fill="312D2A"/>
+              <w:spacing w:before="0" w:beforeAutospacing="off" w:after="0" w:afterAutospacing="off" w:line="240" w:lineRule="auto"/>
+              <w:jc w:val="center"/>
+            </w:pPr>
+            <w:r>
+              <w:rPr>
+                <w:b w:val="1"/>
+                <w:bCs w:val="1"/>
+                <w:color w:val="FCFBFA"/>
+              </w:rPr>
+              <w:t>EMPLOYEE_ID</w:t>
+            </w:r>
+          </w:p>
+        </w:tc>
+        <w:tc>
+          <w:tcPr>
+            <w:tcW w:w="1879" w:type="dxa"/>
+            <w:tcBorders>
+              <w:top w:color="56504B"/>
+              <w:left w:color="56504B"/>
+              <w:bottom w:color="56504B"/>
+              <w:right w:color="56504B"/>
+            </w:tcBorders>
+            <w:shd w:val="clear" w:color="auto" w:fill="312D2A"/>
+            <w:tcMar>
+              <w:top w:w="180" w:type="dxa"/>
+              <w:left w:w="180" w:type="dxa"/>
+              <w:bottom w:w="180" w:type="dxa"/>
+              <w:right w:w="180" w:type="dxa"/>
+            </w:tcMar>
+            <w:vAlign w:val="center"/>
+          </w:tcPr>
+          <w:p>
+            <w:pPr>
+              <w:shd w:val="clear" w:color="auto" w:fill="312D2A"/>
+              <w:spacing w:before="0" w:beforeAutospacing="off" w:after="0" w:afterAutospacing="off" w:line="240" w:lineRule="auto"/>
+              <w:jc w:val="center"/>
+            </w:pPr>
+            <w:r>
+              <w:rPr>
+                <w:b w:val="1"/>
+                <w:bCs w:val="1"/>
+                <w:color w:val="FCFBFA"/>
+              </w:rPr>
+              <w:t>FIRST_NAME</w:t>
+            </w:r>
+          </w:p>
+        </w:tc>
+        <w:tc>
+          <w:tcPr>
+            <w:tcW w:w="1816" w:type="dxa"/>
+            <w:tcBorders>
+              <w:top w:color="56504B"/>
+              <w:left w:color="56504B"/>
+              <w:bottom w:color="56504B"/>
+              <w:right w:color="56504B"/>
+            </w:tcBorders>
+            <w:shd w:val="clear" w:color="auto" w:fill="312D2A"/>
+            <w:tcMar>
+              <w:top w:w="180" w:type="dxa"/>
+              <w:left w:w="180" w:type="dxa"/>
+              <w:bottom w:w="180" w:type="dxa"/>
+              <w:right w:w="180" w:type="dxa"/>
+            </w:tcMar>
+            <w:vAlign w:val="center"/>
+          </w:tcPr>
+          <w:p>
+            <w:pPr>
+              <w:shd w:val="clear" w:color="auto" w:fill="312D2A"/>
+              <w:spacing w:before="0" w:beforeAutospacing="off" w:after="0" w:afterAutospacing="off" w:line="240" w:lineRule="auto"/>
+              <w:jc w:val="center"/>
+            </w:pPr>
+            <w:r>
+              <w:rPr>
+                <w:b w:val="1"/>
+                <w:bCs w:val="1"/>
+                <w:color w:val="FCFBFA"/>
+              </w:rPr>
+              <w:t>LAST_NAME</w:t>
+            </w:r>
+          </w:p>
+        </w:tc>
+        <w:tc>
+          <w:tcPr>
+            <w:tcW w:w="1959" w:type="dxa"/>
+            <w:tcBorders>
+              <w:top w:color="56504B"/>
+              <w:left w:color="56504B"/>
+              <w:bottom w:color="56504B"/>
+              <w:right w:color="56504B"/>
+            </w:tcBorders>
+            <w:shd w:val="clear" w:color="auto" w:fill="312D2A"/>
+            <w:tcMar>
+              <w:top w:w="180" w:type="dxa"/>
+              <w:left w:w="180" w:type="dxa"/>
+              <w:bottom w:w="180" w:type="dxa"/>
+              <w:right w:w="180" w:type="dxa"/>
+            </w:tcMar>
+            <w:vAlign w:val="center"/>
+          </w:tcPr>
+          <w:p>
+            <w:pPr>
+              <w:shd w:val="clear" w:color="auto" w:fill="312D2A"/>
+              <w:spacing w:before="0" w:beforeAutospacing="off" w:after="0" w:afterAutospacing="off" w:line="240" w:lineRule="auto"/>
+              <w:jc w:val="center"/>
+            </w:pPr>
+            <w:r>
+              <w:rPr>
+                <w:b w:val="1"/>
+                <w:bCs w:val="1"/>
+                <w:color w:val="FCFBFA"/>
+              </w:rPr>
+              <w:t>MANAGER_ID</w:t>
+            </w:r>
+          </w:p>
+        </w:tc>
+        <w:tc>
+          <w:tcPr>
+            <w:tcW w:w="1682" w:type="dxa"/>
+            <w:tcBorders>
+              <w:top w:color="56504B"/>
+              <w:left w:color="56504B"/>
+              <w:bottom w:color="56504B"/>
+              <w:right w:color="56504B"/>
+            </w:tcBorders>
+            <w:shd w:val="clear" w:color="auto" w:fill="312D2A"/>
+            <w:tcMar>
+              <w:top w:w="180" w:type="dxa"/>
+              <w:left w:w="180" w:type="dxa"/>
+              <w:bottom w:w="180" w:type="dxa"/>
+              <w:right w:w="180" w:type="dxa"/>
+            </w:tcMar>
+            <w:vAlign w:val="center"/>
+          </w:tcPr>
+          <w:p>
+            <w:pPr>
+              <w:shd w:val="clear" w:color="auto" w:fill="312D2A"/>
+              <w:spacing w:before="0" w:beforeAutospacing="off" w:after="0" w:afterAutospacing="off" w:line="240" w:lineRule="auto"/>
+              <w:jc w:val="center"/>
+            </w:pPr>
+            <w:r>
+              <w:rPr>
+                <w:b w:val="1"/>
+                <w:bCs w:val="1"/>
+                <w:color w:val="FCFBFA"/>
+              </w:rPr>
+              <w:t>HIRE_DATE</w:t>
+            </w:r>
+          </w:p>
+        </w:tc>
+      </w:tr>
+      <w:tr>
+        <w:trPr>
+          <w:trHeight w:val="300"/>
+        </w:trPr>
+        <w:tc>
+          <w:tcPr>
+            <w:tcW w:w="2024" w:type="dxa"/>
+            <w:tcBorders>
+              <w:top w:color="56504B"/>
+              <w:left w:color="56504B"/>
+              <w:bottom w:color="56504B"/>
+              <w:right w:color="56504B"/>
+            </w:tcBorders>
+            <w:shd w:val="clear" w:color="auto" w:fill="403C38"/>
+            <w:tcMar>
+              <w:top w:w="120" w:type="dxa"/>
+              <w:left w:w="180" w:type="dxa"/>
+              <w:bottom w:w="120" w:type="dxa"/>
+              <w:right w:w="180" w:type="dxa"/>
+            </w:tcMar>
+            <w:vAlign w:val="center"/>
+          </w:tcPr>
+          <w:p>
+            <w:pPr>
+              <w:pStyle w:val="Normal"/>
+              <w:suppressLineNumbers w:val="0"/>
+              <w:shd w:val="clear" w:color="auto" w:fill="312D2A"/>
+              <w:bidi w:val="0"/>
+              <w:spacing w:before="0" w:beforeAutospacing="off" w:after="0" w:afterAutospacing="off" w:line="240" w:lineRule="auto"/>
+              <w:ind w:left="0" w:right="0"/>
+              <w:jc w:val="left"/>
+            </w:pPr>
+            <w:r>
+              <w:rPr/>
+              <w:t>209</w:t>
+            </w:r>
+          </w:p>
+        </w:tc>
+        <w:tc>
+          <w:tcPr>
+            <w:tcW w:w="1879" w:type="dxa"/>
+            <w:tcBorders>
+              <w:top w:color="56504B"/>
+              <w:left w:color="56504B"/>
+              <w:bottom w:color="56504B"/>
+              <w:right w:color="56504B"/>
+            </w:tcBorders>
+            <w:shd w:val="clear" w:color="auto" w:fill="403C38"/>
+            <w:tcMar>
+              <w:top w:w="120" w:type="dxa"/>
+              <w:left w:w="180" w:type="dxa"/>
+              <w:bottom w:w="120" w:type="dxa"/>
+              <w:right w:w="180" w:type="dxa"/>
+            </w:tcMar>
+            <w:vAlign w:val="center"/>
+          </w:tcPr>
+          <w:p>
+            <w:pPr>
+              <w:pStyle w:val="Normal"/>
+              <w:suppressLineNumbers w:val="0"/>
+              <w:shd w:val="clear" w:color="auto" w:fill="312D2A"/>
+              <w:bidi w:val="0"/>
+              <w:spacing w:before="0" w:beforeAutospacing="off" w:after="0" w:afterAutospacing="off" w:line="240" w:lineRule="auto"/>
+              <w:ind w:left="0" w:right="0"/>
+              <w:jc w:val="left"/>
+            </w:pPr>
+            <w:r>
+              <w:rPr/>
+              <w:t>PAULA</w:t>
+            </w:r>
+          </w:p>
+        </w:tc>
+        <w:tc>
+          <w:tcPr>
+            <w:tcW w:w="1816" w:type="dxa"/>
+            <w:tcBorders>
+              <w:top w:color="56504B"/>
+              <w:left w:color="56504B"/>
+              <w:bottom w:color="56504B"/>
+              <w:right w:color="56504B"/>
+            </w:tcBorders>
+            <w:shd w:val="clear" w:color="auto" w:fill="403C38"/>
+            <w:tcMar>
+              <w:top w:w="120" w:type="dxa"/>
+              <w:left w:w="180" w:type="dxa"/>
+              <w:bottom w:w="120" w:type="dxa"/>
+              <w:right w:w="180" w:type="dxa"/>
+            </w:tcMar>
+            <w:vAlign w:val="center"/>
+          </w:tcPr>
+          <w:p>
+            <w:pPr>
+              <w:pStyle w:val="Normal"/>
+              <w:suppressLineNumbers w:val="0"/>
+              <w:shd w:val="clear" w:color="auto" w:fill="312D2A"/>
+              <w:bidi w:val="0"/>
+              <w:spacing w:before="0" w:beforeAutospacing="off" w:after="0" w:afterAutospacing="off" w:line="240" w:lineRule="auto"/>
+              <w:ind w:left="0" w:right="0"/>
+              <w:jc w:val="left"/>
+            </w:pPr>
+            <w:r>
+              <w:rPr/>
+              <w:t>JACOBS</w:t>
+            </w:r>
+          </w:p>
+        </w:tc>
+        <w:tc>
+          <w:tcPr>
+            <w:tcW w:w="1959" w:type="dxa"/>
+            <w:tcBorders>
+              <w:top w:color="56504B"/>
+              <w:left w:color="56504B"/>
+              <w:bottom w:color="56504B"/>
+              <w:right w:color="56504B"/>
+            </w:tcBorders>
+            <w:shd w:val="clear" w:color="auto" w:fill="403C38"/>
+            <w:tcMar>
+              <w:top w:w="120" w:type="dxa"/>
+              <w:left w:w="180" w:type="dxa"/>
+              <w:bottom w:w="120" w:type="dxa"/>
+              <w:right w:w="180" w:type="dxa"/>
+            </w:tcMar>
+            <w:vAlign w:val="center"/>
+          </w:tcPr>
+          <w:p>
+            <w:pPr>
+              <w:shd w:val="clear" w:color="auto" w:fill="312D2A"/>
+              <w:spacing w:before="0" w:beforeAutospacing="off" w:after="0" w:afterAutospacing="off" w:line="240" w:lineRule="auto"/>
+            </w:pPr>
+            <w:r>
+              <w:rPr/>
+              <w:t>20</w:t>
+            </w:r>
+            <w:r>
+              <w:rPr/>
+              <w:t>1</w:t>
+            </w:r>
+          </w:p>
+        </w:tc>
+        <w:tc>
+          <w:tcPr>
+            <w:tcW w:w="1682" w:type="dxa"/>
+            <w:tcBorders>
+              <w:top w:color="56504B"/>
+              <w:left w:color="56504B"/>
+              <w:bottom w:color="56504B"/>
+              <w:right w:color="56504B"/>
+            </w:tcBorders>
+            <w:shd w:val="clear" w:color="auto" w:fill="403C38"/>
+            <w:tcMar>
+              <w:top w:w="120" w:type="dxa"/>
+              <w:left w:w="180" w:type="dxa"/>
+              <w:bottom w:w="120" w:type="dxa"/>
+              <w:right w:w="180" w:type="dxa"/>
+            </w:tcMar>
+            <w:vAlign w:val="center"/>
+          </w:tcPr>
+          <w:p>
+            <w:pPr>
+              <w:shd w:val="clear" w:color="auto" w:fill="312D2A"/>
+              <w:spacing w:before="0" w:beforeAutospacing="off" w:after="0" w:afterAutospacing="off" w:line="240" w:lineRule="auto"/>
+            </w:pPr>
+            <w:r>
+              <w:rPr/>
+              <w:t>3/17/1999</w:t>
+            </w:r>
+          </w:p>
+        </w:tc>
+      </w:tr>
+    </w:tbl>
+    <w:p>
       <w:pPr>
-        <w:pStyle w:val="Normal"/>
-        <w:suppressLineNumbers w:val="0"/>
-        <w:shd w:val="clear" w:color="auto" w:fill="312D2A"/>
-        <w:bidi w:val="0"/>
-        <w:spacing w:before="0" w:beforeAutospacing="off" w:after="0" w:afterAutospacing="off" w:line="240" w:lineRule="auto"/>
-        <w:ind w:left="720" w:right="0" w:firstLine="720"/>
-        <w:jc w:val="left"/>
-        <w:rPr>
-          <w:rFonts w:ascii="Aptos" w:hAnsi="Aptos" w:eastAsia="" w:cs="" w:asciiTheme="minorAscii" w:hAnsiTheme="minorAscii" w:eastAsiaTheme="minorEastAsia" w:cstheme="minorBidi"/>
-          <w:noProof w:val="0"/>
-          <w:color w:val="auto"/>
-          <w:sz w:val="24"/>
-          <w:szCs w:val="24"/>
-          <w:highlight w:val="yellow"/>
-          <w:lang w:val="en-US" w:eastAsia="ja-JP" w:bidi="ar-SA"/>
-        </w:rPr>
-      </w:pPr>
-      <w:r>
-        <w:rPr>
-          <w:rFonts w:ascii="Aptos" w:hAnsi="Aptos" w:eastAsia="" w:cs="" w:asciiTheme="minorAscii" w:hAnsiTheme="minorAscii" w:eastAsiaTheme="minorEastAsia" w:cstheme="minorBidi"/>
-          <w:noProof w:val="0"/>
-          <w:color w:val="auto"/>
-          <w:sz w:val="24"/>
-          <w:szCs w:val="24"/>
-          <w:highlight w:val="yellow"/>
-          <w:lang w:val="en-US" w:eastAsia="ja-JP" w:bidi="ar-SA"/>
-        </w:rPr>
-        <w:t>no data found</w:t>
-      </w:r>
-    </w:p>
-    <w:p xmlns:wp14="http://schemas.microsoft.com/office/word/2010/wordml" wp14:paraId="1FF4C35E" wp14:textId="2BD77C94">
-      <w:pPr>
-        <w:pStyle w:val="Normal"/>
+        <w:pStyle w:val="ListParagraph"/>
         <w:suppressLineNumbers w:val="0"/>
         <w:bidi w:val="0"/>
         <w:spacing w:before="0" w:beforeAutospacing="off" w:after="160" w:afterAutospacing="off" w:line="279" w:lineRule="auto"/>
-        <w:ind w:left="0" w:right="0"/>
+        <w:ind w:left="720" w:right="0"/>
         <w:jc w:val="left"/>
         <w:rPr>
+          <w:rFonts w:ascii="Courier New" w:hAnsi="Courier New" w:eastAsia="Courier New" w:cs="Courier New"/>
           <w:noProof w:val="0"/>
           <w:lang w:val="en-US"/>
         </w:rPr>

</xml_diff>